<commit_message>
add answer for Q3 478/578
</commit_message>
<xml_diff>
--- a/Assignment 1/assignment1-2015..docx
+++ b/Assignment 1/assignment1-2015..docx
@@ -797,7 +797,6 @@
         </w:rPr>
         <w:t xml:space="preserve">). If m is 255, all of the pixels should be used. </w:t>
       </w:r>
-      <w:bookmarkStart w:id="0" w:name="_GoBack"/>
       <w:r>
         <w:rPr>
           <w:rFonts w:ascii="TimesNewRomanPSMT" w:hAnsi="TimesNewRomanPSMT" w:cs="TimesNewRomanPSMT"/>
@@ -811,7 +810,6 @@
         </w:rPr>
         <w:t xml:space="preserve">  </w:t>
       </w:r>
-      <w:bookmarkEnd w:id="0"/>
       <w:r>
         <w:rPr>
           <w:rFonts w:ascii="TimesNewRomanPSMT" w:hAnsi="TimesNewRomanPSMT" w:cs="TimesNewRomanPSMT"/>
@@ -937,7 +935,18 @@
         <w:t xml:space="preserve"> algorithm. </w:t>
       </w:r>
       <w:r>
-        <w:t xml:space="preserve">Alternate the colors of the pixels along the line between blue and red. </w:t>
+        <w:t xml:space="preserve">Alternate the colors of the pixels along the line between </w:t>
+      </w:r>
+      <w:r>
+        <w:rPr>
+          <w:highlight w:val="yellow"/>
+        </w:rPr>
+        <w:t>blue and red</w:t>
+      </w:r>
+      <w:bookmarkStart w:id="0" w:name="_GoBack"/>
+      <w:bookmarkEnd w:id="0"/>
+      <w:r>
+        <w:t xml:space="preserve">. </w:t>
       </w:r>
       <w:r>
         <w:t xml:space="preserve">DO NOT use </w:t>

</xml_diff>

<commit_message>
add answer for Q5
</commit_message>
<xml_diff>
--- a/Assignment 1/assignment1-2015..docx
+++ b/Assignment 1/assignment1-2015..docx
@@ -935,18 +935,7 @@
         <w:t xml:space="preserve"> algorithm. </w:t>
       </w:r>
       <w:r>
-        <w:t xml:space="preserve">Alternate the colors of the pixels along the line between </w:t>
-      </w:r>
-      <w:r>
-        <w:rPr>
-          <w:highlight w:val="yellow"/>
-        </w:rPr>
-        <w:t>blue and red</w:t>
-      </w:r>
-      <w:bookmarkStart w:id="0" w:name="_GoBack"/>
-      <w:bookmarkEnd w:id="0"/>
-      <w:r>
-        <w:t xml:space="preserve">. </w:t>
+        <w:t xml:space="preserve">Alternate the colors of the pixels along the line between blue and red. </w:t>
       </w:r>
       <w:r>
         <w:t xml:space="preserve">DO NOT use </w:t>
@@ -1256,6 +1245,9 @@
         <w:autoSpaceDE w:val="0"/>
         <w:autoSpaceDN w:val="0"/>
         <w:adjustRightInd w:val="0"/>
+        <w:rPr>
+          <w:color w:val="FF0000"/>
+        </w:rPr>
       </w:pPr>
       <w:r>
         <w:rPr>
@@ -1305,9 +1297,17 @@
         <w:t>that produces a filled circle approximated by n triangles that either has each triangle filled with a different  uniform color (like a beach ball) or which has one color in the middle that smoothly varies to second color at the edges.</w:t>
       </w:r>
       <w:r>
-        <w:t xml:space="preserve"> Your html file should let the user specify how many triangles are used in the approximation, whether the solid colors or smoothed colors are used, and which colors are used.</w:t>
-      </w:r>
-    </w:p>
+        <w:t xml:space="preserve"> </w:t>
+      </w:r>
+      <w:bookmarkStart w:id="0" w:name="_GoBack"/>
+      <w:r>
+        <w:rPr>
+          <w:color w:val="FF0000"/>
+        </w:rPr>
+        <w:t>Your html file should let the user specify how many triangles are used in the approximation, whether the solid colors or smoothed colors are used, and which colors are used.</w:t>
+      </w:r>
+    </w:p>
+    <w:bookmarkEnd w:id="0"/>
     <w:p>
       <w:pPr>
         <w:widowControl w:val="0"/>

</xml_diff>

<commit_message>
start doing assignment 1, add framework for q1
</commit_message>
<xml_diff>
--- a/Assignment 1/assignment1-2015..docx
+++ b/Assignment 1/assignment1-2015..docx
@@ -211,9 +211,18 @@
       </w:r>
       <w:proofErr w:type="gramEnd"/>
       <w:r>
-        <w:t>txt, doc} that answers any  questions posed</w:t>
-      </w:r>
-      <w:r>
+        <w:t xml:space="preserve">txt, doc} </w:t>
+      </w:r>
+      <w:r>
+        <w:rPr>
+          <w:color w:val="FF0000"/>
+        </w:rPr>
+        <w:t>that answers any  questions posed</w:t>
+      </w:r>
+      <w:r>
+        <w:rPr>
+          <w:color w:val="FF0000"/>
+        </w:rPr>
         <w:t>, and  that lists the input used to create the images you include.</w:t>
       </w:r>
       <w:r>
@@ -1088,6 +1097,8 @@
       <w:r>
         <w:t>.</w:t>
       </w:r>
+      <w:bookmarkStart w:id="0" w:name="_GoBack"/>
+      <w:bookmarkEnd w:id="0"/>
       <w:proofErr w:type="gramEnd"/>
     </w:p>
     <w:p>
@@ -1299,7 +1310,6 @@
       <w:r>
         <w:t xml:space="preserve"> </w:t>
       </w:r>
-      <w:bookmarkStart w:id="0" w:name="_GoBack"/>
       <w:r>
         <w:rPr>
           <w:color w:val="FF0000"/>
@@ -1307,7 +1317,6 @@
         <w:t>Your html file should let the user specify how many triangles are used in the approximation, whether the solid colors or smoothed colors are used, and which colors are used.</w:t>
       </w:r>
     </w:p>
-    <w:bookmarkEnd w:id="0"/>
     <w:p>
       <w:pPr>
         <w:widowControl w:val="0"/>

</xml_diff>